<commit_message>
Report Finished. Formatting not working for some reason. Added unnecessary "" on line 179 for output formatting
</commit_message>
<xml_diff>
--- a/pipkinDFinal.docx
+++ b/pipkinDFinal.docx
@@ -7,7 +7,13 @@
         <w:pStyle w:val="Title"/>
       </w:pPr>
       <w:r>
-        <w:t xml:space="preserve">finalProjectPipkin</w:t>
+        <w:t xml:space="preserve">Final</w:t>
+      </w:r>
+      <w:r>
+        <w:t xml:space="preserve"> </w:t>
+      </w:r>
+      <w:r>
+        <w:t xml:space="preserve">Project</w:t>
       </w:r>
     </w:p>
     <w:p>
@@ -235,9 +241,6 @@
       <w:r>
         <w:t xml:space="preserve">HDCon: Dataset filtered with indivMean values greater than 3.5.</w:t>
       </w:r>
-      <w:r>
-        <w:br/>
-      </w:r>
     </w:p>
     <w:p>
       <w:pPr>
@@ -397,7 +400,6 @@
     </w:p>
     <w:p>
       <w:pPr>
-        <w:pStyle w:val="Compact"/>
         <w:numPr>
           <w:numId w:val="1005"/>
           <w:ilvl w:val="0"/>
@@ -409,7 +411,6 @@
     </w:p>
     <w:p>
       <w:pPr>
-        <w:pStyle w:val="Compact"/>
         <w:numPr>
           <w:numId w:val="1005"/>
           <w:ilvl w:val="0"/>
@@ -423,9 +424,9 @@
       <w:pPr>
         <w:pStyle w:val="Heading2"/>
       </w:pPr>
-      <w:bookmarkStart w:id="21" w:name="including-plots"/>
-      <w:r>
-        <w:t xml:space="preserve">Including Plots</w:t>
+      <w:bookmarkStart w:id="21" w:name="analysis"/>
+      <w:r>
+        <w:t xml:space="preserve">Analysis</w:t>
       </w:r>
       <w:bookmarkEnd w:id="21"/>
     </w:p>
@@ -434,7 +435,13 @@
         <w:pStyle w:val="FirstParagraph"/>
       </w:pPr>
       <w:r>
-        <w:t xml:space="preserve">You can also embed plots, for example:</w:t>
+        <w:t xml:space="preserve">The question that is to be examined in this data set is:</w:t>
+      </w:r>
+      <w:r>
+        <w:t xml:space="preserve"> </w:t>
+      </w:r>
+      <w:r>
+        <w:t xml:space="preserve">Does overall bias play a factor in whether one believes a news outlet is credible or not.</w:t>
       </w:r>
     </w:p>
     <w:p>
@@ -442,22 +449,354 @@
         <w:pStyle w:val="BodyText"/>
       </w:pPr>
       <w:r>
-        <w:t xml:space="preserve">Note that the</w:t>
-      </w:r>
-      <w:r>
-        <w:t xml:space="preserve"> </w:t>
-      </w:r>
+        <w:t xml:space="preserve">To achieve this, a Chi-Squared Hypothesis Test will be used.</w:t>
+      </w:r>
+    </w:p>
+    <w:p>
+      <w:pPr>
+        <w:pStyle w:val="BodyText"/>
+      </w:pPr>
+      <w:r>
+        <w:t xml:space="preserve">The test will be run twice. Once testing the independence of individual bias with the Washington Post, and once with Fox News.</w:t>
+      </w:r>
+    </w:p>
+    <w:p>
+      <w:pPr>
+        <w:pStyle w:val="SourceCode"/>
+      </w:pPr>
       <w:r>
         <w:rPr>
           <w:rStyle w:val="VerbatimChar"/>
         </w:rPr>
-        <w:t xml:space="preserve">echo = FALSE</w:t>
+        <w:t xml:space="preserve">## Warning in chisq.test(as.numeric(HD$indivMean), as.numeric(HD$WaPoCredible)):</w:t>
+      </w:r>
+      <w:r>
+        <w:br/>
+      </w:r>
+      <w:r>
+        <w:rPr>
+          <w:rStyle w:val="VerbatimChar"/>
+        </w:rPr>
+        <w:t xml:space="preserve">## Chi-squared approximation may be incorrect</w:t>
+      </w:r>
+    </w:p>
+    <w:p>
+      <w:pPr>
+        <w:pStyle w:val="SourceCode"/>
+      </w:pPr>
+      <w:r>
+        <w:rPr>
+          <w:rStyle w:val="VerbatimChar"/>
+        </w:rPr>
+        <w:t xml:space="preserve">## </w:t>
+      </w:r>
+      <w:r>
+        <w:br/>
+      </w:r>
+      <w:r>
+        <w:rPr>
+          <w:rStyle w:val="VerbatimChar"/>
+        </w:rPr>
+        <w:t xml:space="preserve">##  Pearson's Chi-squared test</w:t>
+      </w:r>
+      <w:r>
+        <w:br/>
+      </w:r>
+      <w:r>
+        <w:rPr>
+          <w:rStyle w:val="VerbatimChar"/>
+        </w:rPr>
+        <w:t xml:space="preserve">## </w:t>
+      </w:r>
+      <w:r>
+        <w:br/>
+      </w:r>
+      <w:r>
+        <w:rPr>
+          <w:rStyle w:val="VerbatimChar"/>
+        </w:rPr>
+        <w:t xml:space="preserve">## data:  as.numeric(HD$indivMean) and as.numeric(HD$WaPoCredible)</w:t>
+      </w:r>
+      <w:r>
+        <w:br/>
+      </w:r>
+      <w:r>
+        <w:rPr>
+          <w:rStyle w:val="VerbatimChar"/>
+        </w:rPr>
+        <w:t xml:space="preserve">## X-squared = 53.136, df = 36, p-value = 0.03272</w:t>
+      </w:r>
+    </w:p>
+    <w:p>
+      <w:pPr>
+        <w:pStyle w:val="SourceCode"/>
+      </w:pPr>
+      <w:r>
+        <w:rPr>
+          <w:rStyle w:val="VerbatimChar"/>
+        </w:rPr>
+        <w:t xml:space="preserve">## [1] "As shown, the p-value is less than 0.05, thus the null hypothesis that one's bias plays a factor in determining whether or not the Washington Post cannot be rejected."</w:t>
+      </w:r>
+    </w:p>
+    <w:p>
+      <w:pPr>
+        <w:pStyle w:val="SourceCode"/>
+      </w:pPr>
+      <w:r>
+        <w:rPr>
+          <w:rStyle w:val="VerbatimChar"/>
+        </w:rPr>
+        <w:t xml:space="preserve">## Warning in chisq.test(as.numeric(HD$indivMean), as.numeric(HD$FoxCredible)):</w:t>
+      </w:r>
+      <w:r>
+        <w:br/>
+      </w:r>
+      <w:r>
+        <w:rPr>
+          <w:rStyle w:val="VerbatimChar"/>
+        </w:rPr>
+        <w:t xml:space="preserve">## Chi-squared approximation may be incorrect</w:t>
+      </w:r>
+    </w:p>
+    <w:p>
+      <w:pPr>
+        <w:pStyle w:val="SourceCode"/>
+      </w:pPr>
+      <w:r>
+        <w:rPr>
+          <w:rStyle w:val="VerbatimChar"/>
+        </w:rPr>
+        <w:t xml:space="preserve">## </w:t>
+      </w:r>
+      <w:r>
+        <w:br/>
+      </w:r>
+      <w:r>
+        <w:rPr>
+          <w:rStyle w:val="VerbatimChar"/>
+        </w:rPr>
+        <w:t xml:space="preserve">##  Pearson's Chi-squared test</w:t>
+      </w:r>
+      <w:r>
+        <w:br/>
+      </w:r>
+      <w:r>
+        <w:rPr>
+          <w:rStyle w:val="VerbatimChar"/>
+        </w:rPr>
+        <w:t xml:space="preserve">## </w:t>
+      </w:r>
+      <w:r>
+        <w:br/>
+      </w:r>
+      <w:r>
+        <w:rPr>
+          <w:rStyle w:val="VerbatimChar"/>
+        </w:rPr>
+        <w:t xml:space="preserve">## data:  as.numeric(HD$indivMean) and as.numeric(HD$FoxCredible)</w:t>
+      </w:r>
+      <w:r>
+        <w:br/>
+      </w:r>
+      <w:r>
+        <w:rPr>
+          <w:rStyle w:val="VerbatimChar"/>
+        </w:rPr>
+        <w:t xml:space="preserve">## X-squared = 38.626, df = 36, p-value = 0.3518</w:t>
+      </w:r>
+    </w:p>
+    <w:p>
+      <w:pPr>
+        <w:pStyle w:val="SourceCode"/>
+      </w:pPr>
+      <w:r>
+        <w:rPr>
+          <w:rStyle w:val="VerbatimChar"/>
+        </w:rPr>
+        <w:t xml:space="preserve">## [1] "As shown, the p-value is above 0.05, thus the null hypothesis that one's bias plays a factor in determining whether or not Fox News is a credible source cannot be rejected"</w:t>
+      </w:r>
+    </w:p>
+    <w:p>
+      <w:pPr>
+        <w:pStyle w:val="Heading2"/>
+      </w:pPr>
+      <w:bookmarkStart w:id="22" w:name="visualizations"/>
+      <w:r>
+        <w:t xml:space="preserve">Visualizations</w:t>
+      </w:r>
+      <w:bookmarkEnd w:id="22"/>
+    </w:p>
+    <w:p>
+      <w:pPr>
+        <w:pStyle w:val="FirstParagraph"/>
+      </w:pPr>
+      <w:r>
+        <w:drawing>
+          <wp:inline>
+            <wp:extent cx="4620126" cy="3696101"/>
+            <wp:effectExtent b="0" l="0" r="0" t="0"/>
+            <wp:docPr descr="" title="" id="1" name="Picture"/>
+            <a:graphic>
+              <a:graphicData uri="http://schemas.openxmlformats.org/drawingml/2006/picture">
+                <pic:pic>
+                  <pic:nvPicPr>
+                    <pic:cNvPr descr="pipkinDFinal_files/figure-docx/unnamed-chunk-2-1.png" id="0" name="Picture"/>
+                    <pic:cNvPicPr>
+                      <a:picLocks noChangeArrowheads="1" noChangeAspect="1"/>
+                    </pic:cNvPicPr>
+                  </pic:nvPicPr>
+                  <pic:blipFill>
+                    <a:blip r:embed="rId23"/>
+                    <a:stretch>
+                      <a:fillRect/>
+                    </a:stretch>
+                  </pic:blipFill>
+                  <pic:spPr bwMode="auto">
+                    <a:xfrm>
+                      <a:off x="0" y="0"/>
+                      <a:ext cx="4620126" cy="3696101"/>
+                    </a:xfrm>
+                    <a:prstGeom prst="rect">
+                      <a:avLst/>
+                    </a:prstGeom>
+                    <a:noFill/>
+                    <a:ln w="9525">
+                      <a:noFill/>
+                      <a:headEnd/>
+                      <a:tailEnd/>
+                    </a:ln>
+                  </pic:spPr>
+                </pic:pic>
+              </a:graphicData>
+            </a:graphic>
+          </wp:inline>
+        </w:drawing>
+      </w:r>
+      <w:r>
+        <w:drawing>
+          <wp:inline>
+            <wp:extent cx="4620126" cy="3696101"/>
+            <wp:effectExtent b="0" l="0" r="0" t="0"/>
+            <wp:docPr descr="" title="" id="1" name="Picture"/>
+            <a:graphic>
+              <a:graphicData uri="http://schemas.openxmlformats.org/drawingml/2006/picture">
+                <pic:pic>
+                  <pic:nvPicPr>
+                    <pic:cNvPr descr="pipkinDFinal_files/figure-docx/unnamed-chunk-2-2.png" id="0" name="Picture"/>
+                    <pic:cNvPicPr>
+                      <a:picLocks noChangeArrowheads="1" noChangeAspect="1"/>
+                    </pic:cNvPicPr>
+                  </pic:nvPicPr>
+                  <pic:blipFill>
+                    <a:blip r:embed="rId24"/>
+                    <a:stretch>
+                      <a:fillRect/>
+                    </a:stretch>
+                  </pic:blipFill>
+                  <pic:spPr bwMode="auto">
+                    <a:xfrm>
+                      <a:off x="0" y="0"/>
+                      <a:ext cx="4620126" cy="3696101"/>
+                    </a:xfrm>
+                    <a:prstGeom prst="rect">
+                      <a:avLst/>
+                    </a:prstGeom>
+                    <a:noFill/>
+                    <a:ln w="9525">
+                      <a:noFill/>
+                      <a:headEnd/>
+                      <a:tailEnd/>
+                    </a:ln>
+                  </pic:spPr>
+                </pic:pic>
+              </a:graphicData>
+            </a:graphic>
+          </wp:inline>
+        </w:drawing>
+      </w:r>
+      <w:r>
+        <w:drawing>
+          <wp:inline>
+            <wp:extent cx="4620126" cy="3696101"/>
+            <wp:effectExtent b="0" l="0" r="0" t="0"/>
+            <wp:docPr descr="" title="" id="1" name="Picture"/>
+            <a:graphic>
+              <a:graphicData uri="http://schemas.openxmlformats.org/drawingml/2006/picture">
+                <pic:pic>
+                  <pic:nvPicPr>
+                    <pic:cNvPr descr="pipkinDFinal_files/figure-docx/unnamed-chunk-2-3.png" id="0" name="Picture"/>
+                    <pic:cNvPicPr>
+                      <a:picLocks noChangeArrowheads="1" noChangeAspect="1"/>
+                    </pic:cNvPicPr>
+                  </pic:nvPicPr>
+                  <pic:blipFill>
+                    <a:blip r:embed="rId25"/>
+                    <a:stretch>
+                      <a:fillRect/>
+                    </a:stretch>
+                  </pic:blipFill>
+                  <pic:spPr bwMode="auto">
+                    <a:xfrm>
+                      <a:off x="0" y="0"/>
+                      <a:ext cx="4620126" cy="3696101"/>
+                    </a:xfrm>
+                    <a:prstGeom prst="rect">
+                      <a:avLst/>
+                    </a:prstGeom>
+                    <a:noFill/>
+                    <a:ln w="9525">
+                      <a:noFill/>
+                      <a:headEnd/>
+                      <a:tailEnd/>
+                    </a:ln>
+                  </pic:spPr>
+                </pic:pic>
+              </a:graphicData>
+            </a:graphic>
+          </wp:inline>
+        </w:drawing>
+      </w:r>
+    </w:p>
+    <w:p>
+      <w:pPr>
+        <w:pStyle w:val="Heading2"/>
+      </w:pPr>
+      <w:bookmarkStart w:id="26" w:name="results"/>
+      <w:r>
+        <w:t xml:space="preserve">Results</w:t>
+      </w:r>
+      <w:bookmarkEnd w:id="26"/>
+    </w:p>
+    <w:p>
+      <w:pPr>
+        <w:pStyle w:val="FirstParagraph"/>
+      </w:pPr>
+      <w:r>
+        <w:t xml:space="preserve">After examining the data, it can be concluded that bias plays a role in determining whether some news outlets are credible or not. When comparing the first and second graphs, there is a noticeable difference in the</w:t>
       </w:r>
       <w:r>
         <w:t xml:space="preserve"> </w:t>
       </w:r>
       <w:r>
-        <w:t xml:space="preserve">parameter was added to the code chunk to prevent printing of the R code that generated the plot.</w:t>
+        <w:t xml:space="preserve">“</w:t>
+      </w:r>
+      <w:r>
+        <w:t xml:space="preserve">somewhat disagree</w:t>
+      </w:r>
+      <w:r>
+        <w:t xml:space="preserve">”</w:t>
+      </w:r>
+      <w:r>
+        <w:t xml:space="preserve"> </w:t>
+      </w:r>
+      <w:r>
+        <w:t xml:space="preserve">column.</w:t>
+      </w:r>
+      <w:r>
+        <w:t xml:space="preserve"> </w:t>
+      </w:r>
+      <w:r>
+        <w:t xml:space="preserve">As the third visualization shows, there are more respondents who are conservative than liberal. With this information, it makes logical sense, that those who have a conservative bias are going to be biased towards fox news, and those who have a liberal bias are going to be biased against fox news.</w:t>
       </w:r>
     </w:p>
     <w:sectPr/>

</xml_diff>